<commit_message>
Lab 3 questions 1-3 completed
</commit_message>
<xml_diff>
--- a/Lab 3/BST 655 Lab 3_2025_ts_1759320569.docx
+++ b/Lab 3/BST 655 Lab 3_2025_ts_1759320569.docx
@@ -7226,9 +7226,8 @@
     </w:p>
     <w:p>
       <w:pPr>
-        <w:pStyle w:val="ListParagraph"/>
         <w:spacing w:line="276" w:lineRule="auto"/>
-        <w:ind w:left="360" w:right="-360"/>
+        <w:ind w:right="-360"/>
         <w:contextualSpacing/>
         <w:rPr>
           <w:rFonts w:ascii="Times New Roman" w:hAnsi="Times New Roman"/>
@@ -8860,41 +8859,8 @@
     <w:p>
       <w:pPr>
         <w:pStyle w:val="ListParagraph"/>
-        <w:numPr>
-          <w:ilvl w:val="0"/>
-          <w:numId w:val="34"/>
-        </w:numPr>
         <w:spacing w:line="276" w:lineRule="auto"/>
-        <w:ind w:right="-360"/>
-        <w:contextualSpacing/>
-        <w:rPr>
-          <w:rFonts w:ascii="Times New Roman" w:hAnsi="Times New Roman"/>
-          <w:szCs w:val="24"/>
-        </w:rPr>
-      </w:pPr>
-      <w:r>
-        <w:rPr>
-          <w:rFonts w:ascii="Times New Roman" w:hAnsi="Times New Roman"/>
-          <w:szCs w:val="24"/>
-        </w:rPr>
-        <w:t>Define the population mean yearly change in FEV1 among children receiving budesonide.</w:t>
-      </w:r>
-    </w:p>
-    <w:p>
-      <w:pPr>
-        <w:spacing w:line="276" w:lineRule="auto"/>
-        <w:ind w:right="-360"/>
-        <w:contextualSpacing/>
-        <w:rPr>
-          <w:rFonts w:ascii="Times New Roman" w:hAnsi="Times New Roman"/>
-          <w:szCs w:val="24"/>
-        </w:rPr>
-      </w:pPr>
-    </w:p>
-    <w:p>
-      <w:pPr>
-        <w:spacing w:line="276" w:lineRule="auto"/>
-        <w:ind w:right="-360"/>
+        <w:ind w:left="360" w:right="-360"/>
         <w:contextualSpacing/>
         <w:rPr>
           <w:rFonts w:ascii="Times New Roman" w:hAnsi="Times New Roman"/>
@@ -8922,7 +8888,7 @@
           <w:rFonts w:ascii="Times New Roman" w:hAnsi="Times New Roman"/>
           <w:szCs w:val="24"/>
         </w:rPr>
-        <w:t>Define a child’s mean yearly change in FEV1 if the child received budesonide.</w:t>
+        <w:t>Define the population mean yearly change in FEV1 among children receiving budesonide.</w:t>
       </w:r>
     </w:p>
     <w:p>
@@ -8967,52 +8933,13 @@
           <w:rFonts w:ascii="Times New Roman" w:hAnsi="Times New Roman"/>
           <w:szCs w:val="24"/>
         </w:rPr>
-        <w:t xml:space="preserve">Interpret </w:t>
-      </w:r>
-      <m:oMath>
-        <m:sSub>
-          <m:sSubPr>
-            <m:ctrlPr>
-              <w:rPr>
-                <w:rFonts w:ascii="Cambria Math" w:hAnsi="Cambria Math"/>
-                <w:i/>
-                <w:szCs w:val="24"/>
-              </w:rPr>
-            </m:ctrlPr>
-          </m:sSubPr>
-          <m:e>
-            <m:r>
-              <w:rPr>
-                <w:rFonts w:ascii="Cambria Math" w:hAnsi="Cambria Math"/>
-                <w:szCs w:val="24"/>
-              </w:rPr>
-              <m:t>a</m:t>
-            </m:r>
-          </m:e>
-          <m:sub>
-            <m:r>
-              <w:rPr>
-                <w:rFonts w:ascii="Cambria Math" w:hAnsi="Cambria Math"/>
-                <w:szCs w:val="24"/>
-              </w:rPr>
-              <m:t>1i</m:t>
-            </m:r>
-          </m:sub>
-        </m:sSub>
-      </m:oMath>
-      <w:r>
-        <w:rPr>
-          <w:rFonts w:ascii="Times New Roman" w:hAnsi="Times New Roman"/>
-          <w:szCs w:val="24"/>
-        </w:rPr>
-        <w:t xml:space="preserve"> within the context of the CAMP trial.</w:t>
-      </w:r>
-    </w:p>
-    <w:p>
-      <w:pPr>
-        <w:pStyle w:val="ListParagraph"/>
+        <w:t>Define a child’s mean yearly change in FEV1 if the child received budesonide.</w:t>
+      </w:r>
+    </w:p>
+    <w:p>
+      <w:pPr>
         <w:spacing w:line="276" w:lineRule="auto"/>
-        <w:ind w:left="1080" w:right="-360"/>
+        <w:ind w:right="-360"/>
         <w:contextualSpacing/>
         <w:rPr>
           <w:rFonts w:ascii="Times New Roman" w:hAnsi="Times New Roman"/>
@@ -9022,9 +8949,8 @@
     </w:p>
     <w:p>
       <w:pPr>
-        <w:pStyle w:val="ListParagraph"/>
         <w:spacing w:line="276" w:lineRule="auto"/>
-        <w:ind w:left="1080" w:right="-360"/>
+        <w:ind w:right="-360"/>
         <w:contextualSpacing/>
         <w:rPr>
           <w:rFonts w:ascii="Times New Roman" w:hAnsi="Times New Roman"/>
@@ -9052,6 +8978,92 @@
           <w:rFonts w:ascii="Times New Roman" w:hAnsi="Times New Roman"/>
           <w:szCs w:val="24"/>
         </w:rPr>
+        <w:t xml:space="preserve">Interpret </w:t>
+      </w:r>
+      <m:oMath>
+        <m:sSub>
+          <m:sSubPr>
+            <m:ctrlPr>
+              <w:rPr>
+                <w:rFonts w:ascii="Cambria Math" w:hAnsi="Cambria Math"/>
+                <w:i/>
+                <w:szCs w:val="24"/>
+              </w:rPr>
+            </m:ctrlPr>
+          </m:sSubPr>
+          <m:e>
+            <m:r>
+              <w:rPr>
+                <w:rFonts w:ascii="Cambria Math" w:hAnsi="Cambria Math"/>
+                <w:szCs w:val="24"/>
+              </w:rPr>
+              <m:t>a</m:t>
+            </m:r>
+          </m:e>
+          <m:sub>
+            <m:r>
+              <w:rPr>
+                <w:rFonts w:ascii="Cambria Math" w:hAnsi="Cambria Math"/>
+                <w:szCs w:val="24"/>
+              </w:rPr>
+              <m:t>1i</m:t>
+            </m:r>
+          </m:sub>
+        </m:sSub>
+      </m:oMath>
+      <w:r>
+        <w:rPr>
+          <w:rFonts w:ascii="Times New Roman" w:hAnsi="Times New Roman"/>
+          <w:szCs w:val="24"/>
+        </w:rPr>
+        <w:t xml:space="preserve"> within the context of the CAMP trial.</w:t>
+      </w:r>
+    </w:p>
+    <w:p>
+      <w:pPr>
+        <w:pStyle w:val="ListParagraph"/>
+        <w:spacing w:line="276" w:lineRule="auto"/>
+        <w:ind w:left="1080" w:right="-360"/>
+        <w:contextualSpacing/>
+        <w:rPr>
+          <w:rFonts w:ascii="Times New Roman" w:hAnsi="Times New Roman"/>
+          <w:szCs w:val="24"/>
+        </w:rPr>
+      </w:pPr>
+    </w:p>
+    <w:p>
+      <w:pPr>
+        <w:pStyle w:val="ListParagraph"/>
+        <w:spacing w:line="276" w:lineRule="auto"/>
+        <w:ind w:left="1080" w:right="-360"/>
+        <w:contextualSpacing/>
+        <w:rPr>
+          <w:rFonts w:ascii="Times New Roman" w:hAnsi="Times New Roman"/>
+          <w:szCs w:val="24"/>
+        </w:rPr>
+      </w:pPr>
+    </w:p>
+    <w:p>
+      <w:pPr>
+        <w:pStyle w:val="ListParagraph"/>
+        <w:numPr>
+          <w:ilvl w:val="0"/>
+          <w:numId w:val="34"/>
+        </w:numPr>
+        <w:spacing w:line="276" w:lineRule="auto"/>
+        <w:ind w:right="-360"/>
+        <w:contextualSpacing/>
+        <w:rPr>
+          <w:rFonts w:ascii="Times New Roman" w:hAnsi="Times New Roman"/>
+          <w:szCs w:val="24"/>
+        </w:rPr>
+      </w:pPr>
+      <w:r>
+        <w:rPr>
+          <w:rFonts w:ascii="Times New Roman" w:hAnsi="Times New Roman"/>
+          <w:szCs w:val="24"/>
+        </w:rPr>
+        <w:lastRenderedPageBreak/>
         <w:t xml:space="preserve">Suppose </w:t>
       </w:r>
       <m:oMath>
@@ -10163,7 +10175,6 @@
           <w:sz w:val="22"/>
           <w:u w:val="single"/>
         </w:rPr>
-        <w:lastRenderedPageBreak/>
         <w:t>STATA:</w:t>
       </w:r>
     </w:p>

</xml_diff>

<commit_message>
Completed Lab 3 (pre-revision)
</commit_message>
<xml_diff>
--- a/Lab 3/BST 655 Lab 3_2025_ts_1759320569.docx
+++ b/Lab 3/BST 655 Lab 3_2025_ts_1759320569.docx
@@ -12305,6 +12305,15 @@
           </m:sSub>
         </m:oMath>
       </m:oMathPara>
+    </w:p>
+    <w:p>
+      <w:pPr>
+        <w:ind w:left="720" w:firstLine="720"/>
+        <w:rPr>
+          <w:rFonts w:ascii="Times New Roman" w:hAnsi="Times New Roman"/>
+          <w:szCs w:val="24"/>
+        </w:rPr>
+      </w:pPr>
     </w:p>
     <w:p>
       <w:pPr>

</xml_diff>